<commit_message>
updated user study stuff
</commit_message>
<xml_diff>
--- a/User Study/Tasks/XDCinema Task 1 (Implementing).docx
+++ b/User Study/Tasks/XDCinema Task 1 (Implementing).docx
@@ -35,7 +35,55 @@
         <w:rPr>
           <w:lang w:val="en-US"/>
         </w:rPr>
-        <w:t xml:space="preserve">Different cinemas have different prices. Before someone decides which cinema to visit, he might like to compare prices so he can save money. Instead of visiting the website of each cinema and navigating between multiple pages to find the page that display the prices, he would prefer to have an overview of all prices in his cross-device cinema application, </w:t>
+        <w:t xml:space="preserve">Different cinemas have different prices. Before someone decides which cinema to visit, </w:t>
+      </w:r>
+      <w:r>
+        <w:rPr>
+          <w:lang w:val="en-US"/>
+        </w:rPr>
+        <w:t>they</w:t>
+      </w:r>
+      <w:r>
+        <w:rPr>
+          <w:lang w:val="en-US"/>
+        </w:rPr>
+        <w:t xml:space="preserve"> might like to compare prices so </w:t>
+      </w:r>
+      <w:r>
+        <w:rPr>
+          <w:lang w:val="en-US"/>
+        </w:rPr>
+        <w:t>they</w:t>
+      </w:r>
+      <w:r>
+        <w:rPr>
+          <w:lang w:val="en-US"/>
+        </w:rPr>
+        <w:t xml:space="preserve"> can save money. Instead of visiting the website of each cinema and navigating between multiple pages to find the page that display</w:t>
+      </w:r>
+      <w:r>
+        <w:rPr>
+          <w:lang w:val="en-US"/>
+        </w:rPr>
+        <w:t>s</w:t>
+      </w:r>
+      <w:r>
+        <w:rPr>
+          <w:lang w:val="en-US"/>
+        </w:rPr>
+        <w:t xml:space="preserve"> the prices, </w:t>
+      </w:r>
+      <w:r>
+        <w:rPr>
+          <w:lang w:val="en-US"/>
+        </w:rPr>
+        <w:t>they</w:t>
+      </w:r>
+      <w:r>
+        <w:rPr>
+          <w:lang w:val="en-US"/>
+        </w:rPr>
+        <w:t xml:space="preserve"> would prefer to have an overview of all prices in his cross-device cinema application, </w:t>
       </w:r>
       <w:proofErr w:type="spellStart"/>
       <w:r>
@@ -49,7 +97,19 @@
         <w:rPr>
           <w:lang w:val="en-US"/>
         </w:rPr>
-        <w:t>. He sends a request to the developers of the app and you, as a developer, decide to implement the feature.</w:t>
+        <w:t xml:space="preserve">. </w:t>
+      </w:r>
+      <w:r>
+        <w:rPr>
+          <w:lang w:val="en-US"/>
+        </w:rPr>
+        <w:t>They send</w:t>
+      </w:r>
+      <w:r>
+        <w:rPr>
+          <w:lang w:val="en-US"/>
+        </w:rPr>
+        <w:t xml:space="preserve"> a request to the developers of the app and you, as a developer, decide to implement the feature.</w:t>
       </w:r>
     </w:p>
     <w:p>
@@ -235,7 +295,19 @@
         <w:rPr>
           <w:lang w:val="en-US"/>
         </w:rPr>
-        <w:t>a “div”-element with the id “prices”.</w:t>
+        <w:t>a</w:t>
+      </w:r>
+      <w:r>
+        <w:rPr>
+          <w:lang w:val="en-US"/>
+        </w:rPr>
+        <w:t>n existing</w:t>
+      </w:r>
+      <w:r>
+        <w:rPr>
+          <w:lang w:val="en-US"/>
+        </w:rPr>
+        <w:t xml:space="preserve"> “div”-element with the id “prices”.</w:t>
       </w:r>
     </w:p>
     <w:p>
@@ -328,7 +400,15 @@
         <w:rPr>
           <w:lang w:val="en-US"/>
         </w:rPr>
-        <w:t>, city): This function returns the ticket price of a certain cinema in a certain city.</w:t>
+        <w:t>, city): This function r</w:t>
+      </w:r>
+      <w:bookmarkStart w:id="0" w:name="_GoBack"/>
+      <w:bookmarkEnd w:id="0"/>
+      <w:r>
+        <w:rPr>
+          <w:lang w:val="en-US"/>
+        </w:rPr>
+        <w:t>eturns the ticket price of a certain cinema in a certain city.</w:t>
       </w:r>
     </w:p>
     <w:p>
@@ -338,8 +418,6 @@
           <w:lang w:val="en-US"/>
         </w:rPr>
       </w:pPr>
-      <w:bookmarkStart w:id="0" w:name="_GoBack"/>
-      <w:bookmarkEnd w:id="0"/>
     </w:p>
     <w:p>
       <w:pPr>

</xml_diff>